<commit_message>
update texts or submission
</commit_message>
<xml_diff>
--- a/text/PNAS/COVER-LETTER-Lindmark-etal-2021-Optimum-growth-temperature-declines-with-body-size-within-fish-species.docx
+++ b/text/PNAS/COVER-LETTER-Lindmark-etal-2021-Optimum-growth-temperature-declines-with-body-size-within-fish-species.docx
@@ -5,559 +5,15 @@
     <w:p>
       <w:pPr>
         <w:contextualSpacing/>
-        <w:outlineLvl w:val="0"/>
-      </w:pPr>
-      <w:r>
-        <w:t>Editorial Board members</w:t>
-      </w:r>
-      <w:r>
-        <w:t xml:space="preserve"> (3)</w:t>
-      </w:r>
-    </w:p>
-    <w:p>
-      <w:pPr>
-        <w:pStyle w:val="ListParagraph"/>
-        <w:numPr>
-          <w:ilvl w:val="0"/>
-          <w:numId w:val="5"/>
-        </w:numPr>
-        <w:rPr>
-          <w:rFonts w:eastAsia="Times New Roman"/>
-          <w:lang w:eastAsia="en-GB"/>
-        </w:rPr>
-      </w:pPr>
-      <w:r>
-        <w:rPr>
-          <w:rFonts w:eastAsia="Times New Roman"/>
-          <w:lang w:eastAsia="en-GB"/>
-        </w:rPr>
-        <w:t>Stenseth, Nils C</w:t>
-      </w:r>
-    </w:p>
-    <w:p>
-      <w:pPr>
-        <w:pStyle w:val="ListParagraph"/>
-        <w:numPr>
-          <w:ilvl w:val="0"/>
-          <w:numId w:val="5"/>
-        </w:numPr>
-        <w:rPr>
-          <w:rFonts w:eastAsia="Times New Roman"/>
-          <w:lang w:eastAsia="en-GB"/>
-        </w:rPr>
-      </w:pPr>
-      <w:r>
-        <w:rPr>
-          <w:rFonts w:eastAsia="Times New Roman"/>
-          <w:lang w:eastAsia="en-GB"/>
-        </w:rPr>
-        <w:t>Hastings, Alan</w:t>
-      </w:r>
-    </w:p>
-    <w:p>
-      <w:pPr>
-        <w:pStyle w:val="ListParagraph"/>
-        <w:numPr>
-          <w:ilvl w:val="0"/>
-          <w:numId w:val="5"/>
-        </w:numPr>
-        <w:rPr>
-          <w:rFonts w:eastAsia="Times New Roman"/>
-          <w:lang w:eastAsia="en-GB"/>
-        </w:rPr>
-      </w:pPr>
-      <w:r>
-        <w:rPr>
-          <w:rFonts w:eastAsia="Times New Roman"/>
-          <w:lang w:eastAsia="en-GB"/>
-        </w:rPr>
-        <w:t>Mary Power</w:t>
-      </w:r>
-    </w:p>
-    <w:p>
-      <w:pPr>
-        <w:contextualSpacing/>
-        <w:outlineLvl w:val="0"/>
-      </w:pPr>
-    </w:p>
-    <w:p>
-      <w:pPr>
-        <w:contextualSpacing/>
-        <w:outlineLvl w:val="0"/>
-        <w:rPr>
-          <w:lang w:val="en-GB"/>
-        </w:rPr>
-      </w:pPr>
-      <w:r>
-        <w:rPr>
-          <w:lang w:val="en-GB"/>
-        </w:rPr>
-        <w:t>NAS members who are expert in the paper’s scientific area</w:t>
-      </w:r>
-      <w:r>
-        <w:rPr>
-          <w:lang w:val="en-GB"/>
-        </w:rPr>
-        <w:t xml:space="preserve"> (3)</w:t>
-      </w:r>
-    </w:p>
-    <w:p>
-      <w:pPr>
-        <w:pStyle w:val="ListParagraph"/>
-        <w:numPr>
-          <w:ilvl w:val="0"/>
-          <w:numId w:val="5"/>
-        </w:numPr>
-        <w:outlineLvl w:val="0"/>
-      </w:pPr>
-      <w:r>
-        <w:t>Same as edit</w:t>
-      </w:r>
-      <w:r>
-        <w:t>orial board members</w:t>
-      </w:r>
-      <w:r>
-        <w:t xml:space="preserve"> </w:t>
-      </w:r>
-    </w:p>
-    <w:p>
-      <w:pPr>
-        <w:contextualSpacing/>
-      </w:pPr>
-    </w:p>
-    <w:p>
-      <w:pPr>
-        <w:contextualSpacing/>
-        <w:outlineLvl w:val="0"/>
-      </w:pPr>
-      <w:r>
-        <w:t>Reviewers</w:t>
-      </w:r>
-      <w:r>
-        <w:t xml:space="preserve"> (5)</w:t>
-      </w:r>
-      <w:r>
-        <w:t>:</w:t>
-      </w:r>
-    </w:p>
-    <w:p>
-      <w:pPr>
-        <w:pStyle w:val="ListParagraph"/>
-        <w:numPr>
-          <w:ilvl w:val="0"/>
-          <w:numId w:val="5"/>
-        </w:numPr>
-        <w:outlineLvl w:val="0"/>
-        <w:rPr>
-          <w:b/>
-          <w:bCs/>
-        </w:rPr>
-      </w:pPr>
-      <w:r>
-        <w:rPr>
-          <w:b/>
-          <w:bCs/>
-        </w:rPr>
-        <w:t>Felisa Smith</w:t>
-      </w:r>
-    </w:p>
-    <w:p>
-      <w:pPr>
-        <w:pStyle w:val="ListParagraph"/>
-        <w:numPr>
-          <w:ilvl w:val="0"/>
-          <w:numId w:val="5"/>
-        </w:numPr>
-        <w:outlineLvl w:val="0"/>
-      </w:pPr>
-      <w:r>
-        <w:t>Dustin Marshall</w:t>
-      </w:r>
-    </w:p>
-    <w:p>
-      <w:pPr>
-        <w:pStyle w:val="ListParagraph"/>
-        <w:numPr>
-          <w:ilvl w:val="0"/>
-          <w:numId w:val="5"/>
-        </w:numPr>
         <w:jc w:val="both"/>
-      </w:pPr>
-      <w:r>
-        <w:t>Jennifer Sheridan</w:t>
-      </w:r>
-    </w:p>
-    <w:p>
-      <w:pPr>
-        <w:pStyle w:val="ListParagraph"/>
-        <w:numPr>
-          <w:ilvl w:val="0"/>
-          <w:numId w:val="5"/>
-        </w:numPr>
-        <w:outlineLvl w:val="0"/>
-        <w:rPr>
-          <w:b/>
-          <w:bCs/>
-        </w:rPr>
-      </w:pPr>
-      <w:r>
-        <w:rPr>
-          <w:b/>
-          <w:bCs/>
-        </w:rPr>
-        <w:t>Craig White</w:t>
-      </w:r>
-    </w:p>
-    <w:p>
-      <w:pPr>
-        <w:pStyle w:val="ListParagraph"/>
-        <w:numPr>
-          <w:ilvl w:val="0"/>
-          <w:numId w:val="5"/>
-        </w:numPr>
-        <w:outlineLvl w:val="0"/>
-        <w:rPr>
-          <w:b/>
-          <w:bCs/>
-        </w:rPr>
-      </w:pPr>
-      <w:r>
-        <w:rPr>
-          <w:b/>
-          <w:bCs/>
-        </w:rPr>
-        <w:t>Jennifer Sunday</w:t>
-      </w:r>
-    </w:p>
-    <w:p>
-      <w:pPr>
-        <w:pStyle w:val="ListParagraph"/>
-        <w:numPr>
-          <w:ilvl w:val="0"/>
-          <w:numId w:val="5"/>
-        </w:numPr>
-        <w:outlineLvl w:val="0"/>
-      </w:pPr>
-      <w:r>
-        <w:t xml:space="preserve">Daniel </w:t>
-      </w:r>
-      <w:r>
-        <w:t>van Denderen</w:t>
-      </w:r>
-    </w:p>
-    <w:p>
-      <w:pPr>
-        <w:pStyle w:val="ListParagraph"/>
-        <w:numPr>
-          <w:ilvl w:val="0"/>
-          <w:numId w:val="5"/>
-        </w:numPr>
-        <w:jc w:val="both"/>
-      </w:pPr>
-      <w:r>
-        <w:t xml:space="preserve">Gretta </w:t>
-      </w:r>
-      <w:proofErr w:type="spellStart"/>
-      <w:r>
-        <w:t>Pecl</w:t>
-      </w:r>
-      <w:proofErr w:type="spellEnd"/>
-    </w:p>
-    <w:p>
-      <w:pPr>
-        <w:pStyle w:val="ListParagraph"/>
-        <w:numPr>
-          <w:ilvl w:val="0"/>
-          <w:numId w:val="5"/>
-        </w:numPr>
-        <w:jc w:val="both"/>
-      </w:pPr>
-      <w:r>
-        <w:t>Curtis Horne</w:t>
-      </w:r>
-    </w:p>
-    <w:p>
-      <w:pPr>
-        <w:pStyle w:val="ListParagraph"/>
-        <w:numPr>
-          <w:ilvl w:val="0"/>
-          <w:numId w:val="5"/>
-        </w:numPr>
-        <w:jc w:val="both"/>
-      </w:pPr>
-      <w:r>
-        <w:t>Joel Kingsolver</w:t>
-      </w:r>
-    </w:p>
-    <w:p>
-      <w:pPr>
-        <w:pStyle w:val="ListParagraph"/>
-        <w:numPr>
-          <w:ilvl w:val="0"/>
-          <w:numId w:val="5"/>
-        </w:numPr>
-        <w:jc w:val="both"/>
-      </w:pPr>
-      <w:r>
-        <w:t>Ray Huey</w:t>
-      </w:r>
-    </w:p>
-    <w:p>
-      <w:pPr>
-        <w:pStyle w:val="ListParagraph"/>
-        <w:numPr>
-          <w:ilvl w:val="0"/>
-          <w:numId w:val="5"/>
-        </w:numPr>
-        <w:jc w:val="both"/>
-      </w:pPr>
-      <w:proofErr w:type="spellStart"/>
-      <w:r>
-        <w:t>Sjannie</w:t>
-      </w:r>
-      <w:proofErr w:type="spellEnd"/>
-      <w:r>
-        <w:t xml:space="preserve"> Lefevre</w:t>
-      </w:r>
-    </w:p>
-    <w:p>
-      <w:pPr>
-        <w:pStyle w:val="ListParagraph"/>
-        <w:numPr>
-          <w:ilvl w:val="0"/>
-          <w:numId w:val="5"/>
-        </w:numPr>
-        <w:jc w:val="both"/>
-        <w:rPr>
-          <w:b/>
-          <w:bCs/>
-        </w:rPr>
-      </w:pPr>
-      <w:r>
-        <w:rPr>
-          <w:b/>
-          <w:bCs/>
-        </w:rPr>
-        <w:t xml:space="preserve">Philipp Neubauer </w:t>
-      </w:r>
-    </w:p>
-    <w:p>
-      <w:pPr>
-        <w:pStyle w:val="ListParagraph"/>
-        <w:numPr>
-          <w:ilvl w:val="0"/>
-          <w:numId w:val="5"/>
-        </w:numPr>
-        <w:jc w:val="both"/>
-      </w:pPr>
-      <w:r>
-        <w:t xml:space="preserve">Raymond Huey </w:t>
-      </w:r>
-    </w:p>
-    <w:p>
-      <w:pPr>
-        <w:pStyle w:val="ListParagraph"/>
-        <w:numPr>
-          <w:ilvl w:val="0"/>
-          <w:numId w:val="5"/>
-        </w:numPr>
-        <w:jc w:val="both"/>
-      </w:pPr>
-      <w:r>
-        <w:t>Michelle Tseng</w:t>
-      </w:r>
-    </w:p>
-    <w:p>
-      <w:pPr>
-        <w:pStyle w:val="ListParagraph"/>
-        <w:numPr>
-          <w:ilvl w:val="0"/>
-          <w:numId w:val="5"/>
-        </w:numPr>
-        <w:jc w:val="both"/>
-      </w:pPr>
-      <w:r>
-        <w:t>David Atkinson</w:t>
-      </w:r>
-    </w:p>
-    <w:p>
-      <w:pPr>
-        <w:pStyle w:val="ListParagraph"/>
-        <w:numPr>
-          <w:ilvl w:val="0"/>
-          <w:numId w:val="5"/>
-        </w:numPr>
-        <w:outlineLvl w:val="0"/>
-        <w:rPr>
-          <w:b/>
-          <w:bCs/>
-        </w:rPr>
-      </w:pPr>
-      <w:r>
-        <w:rPr>
-          <w:b/>
-          <w:bCs/>
-        </w:rPr>
-        <w:t>Diego Barneche</w:t>
-      </w:r>
-    </w:p>
-    <w:p>
-      <w:pPr>
-        <w:contextualSpacing/>
-        <w:jc w:val="both"/>
-      </w:pPr>
-    </w:p>
-    <w:p>
-      <w:pPr>
-        <w:contextualSpacing/>
-        <w:jc w:val="both"/>
-      </w:pPr>
-    </w:p>
-    <w:p>
-      <w:pPr>
-        <w:contextualSpacing/>
-        <w:jc w:val="both"/>
-      </w:pPr>
-    </w:p>
-    <w:p>
-      <w:pPr>
-        <w:contextualSpacing/>
-        <w:jc w:val="both"/>
-      </w:pPr>
-    </w:p>
-    <w:p>
-      <w:pPr>
-        <w:contextualSpacing/>
-        <w:jc w:val="both"/>
-      </w:pPr>
-    </w:p>
-    <w:p>
-      <w:pPr>
-        <w:contextualSpacing/>
-        <w:jc w:val="both"/>
-      </w:pPr>
-    </w:p>
-    <w:p>
-      <w:pPr>
-        <w:contextualSpacing/>
-        <w:jc w:val="both"/>
-      </w:pPr>
-    </w:p>
-    <w:p>
-      <w:pPr>
-        <w:contextualSpacing/>
-        <w:jc w:val="both"/>
-      </w:pPr>
-    </w:p>
-    <w:p>
-      <w:pPr>
-        <w:contextualSpacing/>
-        <w:jc w:val="both"/>
-      </w:pPr>
-    </w:p>
-    <w:p>
-      <w:pPr>
-        <w:contextualSpacing/>
-        <w:jc w:val="both"/>
-      </w:pPr>
-    </w:p>
-    <w:p>
-      <w:pPr>
-        <w:contextualSpacing/>
-        <w:jc w:val="both"/>
-      </w:pPr>
-    </w:p>
-    <w:p>
-      <w:pPr>
-        <w:contextualSpacing/>
-        <w:jc w:val="both"/>
-      </w:pPr>
-    </w:p>
-    <w:p>
-      <w:pPr>
-        <w:contextualSpacing/>
-        <w:jc w:val="both"/>
-      </w:pPr>
-    </w:p>
-    <w:p>
-      <w:pPr>
-        <w:contextualSpacing/>
-        <w:jc w:val="both"/>
-      </w:pPr>
-    </w:p>
-    <w:p>
-      <w:pPr>
-        <w:contextualSpacing/>
-        <w:jc w:val="both"/>
-      </w:pPr>
-    </w:p>
-    <w:p>
-      <w:pPr>
-        <w:contextualSpacing/>
-        <w:jc w:val="both"/>
-      </w:pPr>
-    </w:p>
-    <w:p>
-      <w:pPr>
-        <w:contextualSpacing/>
-        <w:jc w:val="both"/>
-      </w:pPr>
-    </w:p>
-    <w:p>
-      <w:pPr>
-        <w:contextualSpacing/>
-        <w:jc w:val="both"/>
-      </w:pPr>
-    </w:p>
-    <w:p>
-      <w:pPr>
-        <w:contextualSpacing/>
-        <w:jc w:val="both"/>
-      </w:pPr>
-    </w:p>
-    <w:p>
-      <w:pPr>
-        <w:contextualSpacing/>
-        <w:jc w:val="both"/>
-      </w:pPr>
-    </w:p>
-    <w:p>
-      <w:pPr>
-        <w:contextualSpacing/>
-        <w:jc w:val="both"/>
-      </w:pPr>
-    </w:p>
-    <w:p>
-      <w:pPr>
-        <w:contextualSpacing/>
-        <w:jc w:val="both"/>
-      </w:pPr>
-    </w:p>
-    <w:p>
-      <w:pPr>
-        <w:contextualSpacing/>
-        <w:jc w:val="both"/>
-      </w:pPr>
-    </w:p>
-    <w:p>
-      <w:pPr>
-        <w:contextualSpacing/>
-        <w:jc w:val="both"/>
-      </w:pPr>
-    </w:p>
-    <w:p>
-      <w:pPr>
-        <w:contextualSpacing/>
-        <w:jc w:val="both"/>
-        <w:rPr>
-          <w:lang w:val="en-GB"/>
-        </w:rPr>
-      </w:pPr>
-      <w:r>
-        <w:rPr>
-          <w:lang w:val="en-GB"/>
-        </w:rPr>
-        <w:lastRenderedPageBreak/>
+        <w:rPr>
+          <w:lang w:val="en-GB"/>
+        </w:rPr>
+      </w:pPr>
+      <w:r>
+        <w:rPr>
+          <w:lang w:val="en-GB"/>
+        </w:rPr>
         <w:t>Dear Editor,</w:t>
       </w:r>
     </w:p>
@@ -2742,6 +2198,7 @@
     <w:lsdException w:name="HTML Sample" w:semiHidden="1" w:unhideWhenUsed="1"/>
     <w:lsdException w:name="HTML Typewriter" w:semiHidden="1" w:unhideWhenUsed="1"/>
     <w:lsdException w:name="HTML Variable" w:semiHidden="1" w:unhideWhenUsed="1"/>
+    <w:lsdException w:name="Normal Table" w:semiHidden="1" w:unhideWhenUsed="1"/>
     <w:lsdException w:name="annotation subject" w:semiHidden="1" w:unhideWhenUsed="1"/>
     <w:lsdException w:name="No List" w:semiHidden="1" w:unhideWhenUsed="1"/>
     <w:lsdException w:name="Outline List 1" w:semiHidden="1" w:unhideWhenUsed="1"/>
@@ -2788,8 +2245,10 @@
     <w:lsdException w:name="Table Subtle 2" w:semiHidden="1" w:unhideWhenUsed="1"/>
     <w:lsdException w:name="Table Web 1" w:semiHidden="1" w:unhideWhenUsed="1"/>
     <w:lsdException w:name="Table Web 2" w:semiHidden="1" w:unhideWhenUsed="1"/>
+    <w:lsdException w:name="Table Web 3" w:semiHidden="1" w:unhideWhenUsed="1"/>
     <w:lsdException w:name="Balloon Text" w:semiHidden="1" w:unhideWhenUsed="1"/>
     <w:lsdException w:name="Table Grid" w:uiPriority="59"/>
+    <w:lsdException w:name="Table Theme" w:semiHidden="1" w:unhideWhenUsed="1"/>
     <w:lsdException w:name="Placeholder Text" w:semiHidden="1"/>
     <w:lsdException w:name="No Spacing" w:semiHidden="1" w:uiPriority="1"/>
     <w:lsdException w:name="Light Shading" w:uiPriority="60"/>
@@ -3014,7 +2473,7 @@
   <w:style w:type="paragraph" w:default="1" w:styleId="Normal">
     <w:name w:val="Normal"/>
     <w:qFormat/>
-    <w:rsid w:val="00D63D57"/>
+    <w:rsid w:val="004A3193"/>
     <w:pPr>
       <w:spacing w:after="0" w:line="240" w:lineRule="auto"/>
     </w:pPr>
@@ -3123,7 +2582,7 @@
     <w:uiPriority w:val="1"/>
     <w:semiHidden/>
     <w:unhideWhenUsed/>
-    <w:rsid w:val="00D63D57"/>
+    <w:rsid w:val="004A3193"/>
   </w:style>
   <w:style w:type="table" w:default="1" w:styleId="TableNormal">
     <w:name w:val="Normal Table"/>
@@ -3145,7 +2604,7 @@
     <w:uiPriority w:val="99"/>
     <w:semiHidden/>
     <w:unhideWhenUsed/>
-    <w:rsid w:val="00D63D57"/>
+    <w:rsid w:val="004A3193"/>
   </w:style>
   <w:style w:type="character" w:customStyle="1" w:styleId="Heading1Char">
     <w:name w:val="Heading 1 Char"/>
@@ -5451,6 +4910,15 @@
 </file>
 
 <file path=customXml/item1.xml><?xml version="1.0" encoding="utf-8"?>
+<?mso-contentType ?>
+<FormTemplates xmlns="http://schemas.microsoft.com/sharepoint/v3/contenttype/forms">
+  <Display>DocumentLibraryForm</Display>
+  <Edit>DocumentLibraryForm</Edit>
+  <New>DocumentLibraryForm</New>
+</FormTemplates>
+</file>
+
+<file path=customXml/item2.xml><?xml version="1.0" encoding="utf-8"?>
 <ct:contentTypeSchema xmlns:ct="http://schemas.microsoft.com/office/2006/metadata/contentType" xmlns:ma="http://schemas.microsoft.com/office/2006/metadata/properties/metaAttributes" ct:_="" ma:_="" ma:contentTypeName="Dokument" ma:contentTypeID="0x01010082F6CF5AC4B69D4CA4913C8C7806130C" ma:contentTypeVersion="0" ma:contentTypeDescription="Skapa ett nytt dokument." ma:contentTypeScope="" ma:versionID="99a8c06d041fe489a0ac81dc45f84c12">
   <xsd:schema xmlns:xsd="http://www.w3.org/2001/XMLSchema" xmlns:xs="http://www.w3.org/2001/XMLSchema" xmlns:p="http://schemas.microsoft.com/office/2006/metadata/properties" targetNamespace="http://schemas.microsoft.com/office/2006/metadata/properties" ma:root="true" ma:fieldsID="988ddc45a2a1ba233d786d3fa5db79ea">
     <xsd:element name="properties">
@@ -5564,19 +5032,11 @@
 </ct:contentTypeSchema>
 </file>
 
-<file path=customXml/item2.xml><?xml version="1.0" encoding="utf-8"?>
-<?mso-contentType ?>
-<FormTemplates xmlns="http://schemas.microsoft.com/sharepoint/v3/contenttype/forms">
-  <Display>DocumentLibraryForm</Display>
-  <Edit>DocumentLibraryForm</Edit>
-  <New>DocumentLibraryForm</New>
-</FormTemplates>
-</file>
-
 <file path=customXml/item3.xml><?xml version="1.0" encoding="utf-8"?>
-<p:properties xmlns:p="http://schemas.microsoft.com/office/2006/metadata/properties" xmlns:xsi="http://www.w3.org/2001/XMLSchema-instance">
-  <documentManagement/>
-</p:properties>
+<tns:customPropertyEditors xmlns:tns="http://schemas.microsoft.com/office/2006/customDocumentInformationPanel">
+  <tns:showOnOpen>false</tns:showOnOpen>
+  <tns:defaultPropertyEditorNamespace>Standardegenskaper och egenskaper för SharePoint-bibliotek</tns:defaultPropertyEditorNamespace>
+</tns:customPropertyEditors>
 </file>
 
 <file path=customXml/item4.xml><?xml version="1.0" encoding="utf-8"?>
@@ -5584,13 +5044,20 @@
 </file>
 
 <file path=customXml/item5.xml><?xml version="1.0" encoding="utf-8"?>
-<tns:customPropertyEditors xmlns:tns="http://schemas.microsoft.com/office/2006/customDocumentInformationPanel">
-  <tns:showOnOpen>false</tns:showOnOpen>
-  <tns:defaultPropertyEditorNamespace>Standardegenskaper och egenskaper för SharePoint-bibliotek</tns:defaultPropertyEditorNamespace>
-</tns:customPropertyEditors>
+<p:properties xmlns:p="http://schemas.microsoft.com/office/2006/metadata/properties" xmlns:xsi="http://www.w3.org/2001/XMLSchema-instance">
+  <documentManagement/>
+</p:properties>
 </file>
 
 <file path=customXml/itemProps1.xml><?xml version="1.0" encoding="utf-8"?>
+<ds:datastoreItem xmlns:ds="http://schemas.openxmlformats.org/officeDocument/2006/customXml" ds:itemID="{26208C63-3BA0-4E10-999A-5A1631CE23E7}">
+  <ds:schemaRefs>
+    <ds:schemaRef ds:uri="http://schemas.microsoft.com/sharepoint/v3/contenttype/forms"/>
+  </ds:schemaRefs>
+</ds:datastoreItem>
+</file>
+
+<file path=customXml/itemProps2.xml><?xml version="1.0" encoding="utf-8"?>
 <ds:datastoreItem xmlns:ds="http://schemas.openxmlformats.org/officeDocument/2006/customXml" ds:itemID="{9E139D32-C100-407F-ABC8-6BC7DACBCB79}">
   <ds:schemaRefs>
     <ds:schemaRef ds:uri="http://schemas.microsoft.com/office/2006/metadata/contentType"/>
@@ -5606,18 +5073,10 @@
 </ds:datastoreItem>
 </file>
 
-<file path=customXml/itemProps2.xml><?xml version="1.0" encoding="utf-8"?>
-<ds:datastoreItem xmlns:ds="http://schemas.openxmlformats.org/officeDocument/2006/customXml" ds:itemID="{26208C63-3BA0-4E10-999A-5A1631CE23E7}">
+<file path=customXml/itemProps3.xml><?xml version="1.0" encoding="utf-8"?>
+<ds:datastoreItem xmlns:ds="http://schemas.openxmlformats.org/officeDocument/2006/customXml" ds:itemID="{6DA9EF7A-CCE7-4AF5-BA3C-73D4204EBDDA}">
   <ds:schemaRefs>
-    <ds:schemaRef ds:uri="http://schemas.microsoft.com/sharepoint/v3/contenttype/forms"/>
-  </ds:schemaRefs>
-</ds:datastoreItem>
-</file>
-
-<file path=customXml/itemProps3.xml><?xml version="1.0" encoding="utf-8"?>
-<ds:datastoreItem xmlns:ds="http://schemas.openxmlformats.org/officeDocument/2006/customXml" ds:itemID="{14B571DE-9FEF-443E-BFEF-8D8A10FF54E4}">
-  <ds:schemaRefs>
-    <ds:schemaRef ds:uri="http://schemas.microsoft.com/office/2006/metadata/properties"/>
+    <ds:schemaRef ds:uri="http://schemas.microsoft.com/office/2006/customDocumentInformationPanel"/>
   </ds:schemaRefs>
 </ds:datastoreItem>
 </file>
@@ -5631,9 +5090,9 @@
 </file>
 
 <file path=customXml/itemProps5.xml><?xml version="1.0" encoding="utf-8"?>
-<ds:datastoreItem xmlns:ds="http://schemas.openxmlformats.org/officeDocument/2006/customXml" ds:itemID="{6DA9EF7A-CCE7-4AF5-BA3C-73D4204EBDDA}">
+<ds:datastoreItem xmlns:ds="http://schemas.openxmlformats.org/officeDocument/2006/customXml" ds:itemID="{14B571DE-9FEF-443E-BFEF-8D8A10FF54E4}">
   <ds:schemaRefs>
-    <ds:schemaRef ds:uri="http://schemas.microsoft.com/office/2006/customDocumentInformationPanel"/>
+    <ds:schemaRef ds:uri="http://schemas.microsoft.com/office/2006/metadata/properties"/>
   </ds:schemaRefs>
 </ds:datastoreItem>
 </file>
</xml_diff>